<commit_message>
Increased height of clouds
</commit_message>
<xml_diff>
--- a/Minutes/Minutes - 8th Feb 2017.docx
+++ b/Minutes/Minutes - 8th Feb 2017.docx
@@ -11,6 +11,8 @@
           <w:u w:val="single"/>
         </w:rPr>
       </w:pPr>
+      <w:bookmarkStart w:id="0" w:name="_GoBack"/>
+      <w:bookmarkEnd w:id="0"/>
       <w:r>
         <w:rPr>
           <w:noProof/>
@@ -693,15 +695,7 @@
         <w:rPr>
           <w:sz w:val="24"/>
         </w:rPr>
-        <w:t xml:space="preserve">his past sprint alongside any issues that were raised. Issues covered including a Unity bug that prevented us from launching a certain build of our game, a miss understanding with the player input for our second player should be handled and lastly the feedback received from our first instance of play testing. Around 20 minutes in we held our meeting to a pause in order to attend a stakeholder meeting. Post stakeholder meeting we had discussed and handed out the task for the next sprint as well has made arrangement for our </w:t>
-      </w:r>
-      <w:bookmarkStart w:id="0" w:name="_GoBack"/>
-      <w:bookmarkEnd w:id="0"/>
-      <w:r>
-        <w:rPr>
-          <w:sz w:val="24"/>
-        </w:rPr>
-        <w:t xml:space="preserve">next group meeting before calling the meeting to a close. </w:t>
+        <w:t xml:space="preserve">his past sprint alongside any issues that were raised. Issues covered including a Unity bug that prevented us from launching a certain build of our game, a miss understanding with the player input for our second player should be handled and lastly the feedback received from our first instance of play testing. Around 20 minutes in we held our meeting to a pause in order to attend a stakeholder meeting. Post stakeholder meeting we had discussed and handed out the task for the next sprint as well has made arrangement for our next group meeting before calling the meeting to a close. </w:t>
       </w:r>
     </w:p>
     <w:sectPr>
@@ -2527,6 +2521,7 @@
     <w:rsid w:val="006E34C9"/>
     <w:rsid w:val="007472F1"/>
     <w:rsid w:val="00903732"/>
+    <w:rsid w:val="00A30973"/>
     <w:rsid w:val="00C817C7"/>
     <w:rsid w:val="00D04B2D"/>
   </w:rsids>
@@ -3264,21 +3259,6 @@
 </file>
 
 <file path=customXml/item1.xml><?xml version="1.0" encoding="utf-8"?>
-<p:properties xmlns:p="http://schemas.microsoft.com/office/2006/metadata/properties" xmlns:xsi="http://www.w3.org/2001/XMLSchema-instance" xmlns:pc="http://schemas.microsoft.com/office/infopath/2007/PartnerControls">
-  <documentManagement/>
-</p:properties>
-</file>
-
-<file path=customXml/item2.xml><?xml version="1.0" encoding="utf-8"?>
-<?mso-contentType ?>
-<FormTemplates xmlns="http://schemas.microsoft.com/sharepoint/v3/contenttype/forms">
-  <Display>DocumentLibraryForm</Display>
-  <Edit>DocumentLibraryForm</Edit>
-  <New>DocumentLibraryForm</New>
-</FormTemplates>
-</file>
-
-<file path=customXml/item3.xml><?xml version="1.0" encoding="utf-8"?>
 <ct:contentTypeSchema xmlns:ct="http://schemas.microsoft.com/office/2006/metadata/contentType" xmlns:ma="http://schemas.microsoft.com/office/2006/metadata/properties/metaAttributes" ct:_="" ma:_="" ma:contentTypeName="Document" ma:contentTypeID="0x0101001B28B7EE6F861845B848D5822F8BC5D9" ma:contentTypeVersion="0" ma:contentTypeDescription="Create a new document." ma:contentTypeScope="" ma:versionID="096bf3a698d960f1f1d53f757300a159">
   <xsd:schema xmlns:xsd="http://www.w3.org/2001/XMLSchema" xmlns:xs="http://www.w3.org/2001/XMLSchema" xmlns:p="http://schemas.microsoft.com/office/2006/metadata/properties" targetNamespace="http://schemas.microsoft.com/office/2006/metadata/properties" ma:root="true" ma:fieldsID="abc59ee2edf01cfb808cadb27e045d28">
     <xsd:element name="properties">
@@ -3392,10 +3372,32 @@
 </ct:contentTypeSchema>
 </file>
 
+<file path=customXml/item2.xml><?xml version="1.0" encoding="utf-8"?>
+<?mso-contentType ?>
+<FormTemplates xmlns="http://schemas.microsoft.com/sharepoint/v3/contenttype/forms">
+  <Display>DocumentLibraryForm</Display>
+  <Edit>DocumentLibraryForm</Edit>
+  <New>DocumentLibraryForm</New>
+</FormTemplates>
+</file>
+
+<file path=customXml/item3.xml><?xml version="1.0" encoding="utf-8"?>
+<p:properties xmlns:p="http://schemas.microsoft.com/office/2006/metadata/properties" xmlns:xsi="http://www.w3.org/2001/XMLSchema-instance" xmlns:pc="http://schemas.microsoft.com/office/infopath/2007/PartnerControls">
+  <documentManagement/>
+</p:properties>
+</file>
+
 <file path=customXml/itemProps1.xml><?xml version="1.0" encoding="utf-8"?>
-<ds:datastoreItem xmlns:ds="http://schemas.openxmlformats.org/officeDocument/2006/customXml" ds:itemID="{10D6A196-A200-450C-BCD6-9A3392E2914A}">
+<ds:datastoreItem xmlns:ds="http://schemas.openxmlformats.org/officeDocument/2006/customXml" ds:itemID="{A6756F5E-0B78-4969-BDA3-AE110D7FA393}">
   <ds:schemaRefs>
+    <ds:schemaRef ds:uri="http://schemas.microsoft.com/office/2006/metadata/contentType"/>
+    <ds:schemaRef ds:uri="http://schemas.microsoft.com/office/2006/metadata/properties/metaAttributes"/>
+    <ds:schemaRef ds:uri="http://www.w3.org/2001/XMLSchema"/>
     <ds:schemaRef ds:uri="http://schemas.microsoft.com/office/2006/metadata/properties"/>
+    <ds:schemaRef ds:uri="http://schemas.openxmlformats.org/package/2006/metadata/core-properties"/>
+    <ds:schemaRef ds:uri="http://purl.org/dc/elements/1.1/"/>
+    <ds:schemaRef ds:uri="http://purl.org/dc/terms/"/>
+    <ds:schemaRef ds:uri="http://schemas.microsoft.com/internal/obd"/>
     <ds:schemaRef ds:uri="http://schemas.microsoft.com/office/infopath/2007/PartnerControls"/>
   </ds:schemaRefs>
 </ds:datastoreItem>
@@ -3410,16 +3412,9 @@
 </file>
 
 <file path=customXml/itemProps3.xml><?xml version="1.0" encoding="utf-8"?>
-<ds:datastoreItem xmlns:ds="http://schemas.openxmlformats.org/officeDocument/2006/customXml" ds:itemID="{A6756F5E-0B78-4969-BDA3-AE110D7FA393}">
+<ds:datastoreItem xmlns:ds="http://schemas.openxmlformats.org/officeDocument/2006/customXml" ds:itemID="{10D6A196-A200-450C-BCD6-9A3392E2914A}">
   <ds:schemaRefs>
-    <ds:schemaRef ds:uri="http://schemas.microsoft.com/office/2006/metadata/contentType"/>
-    <ds:schemaRef ds:uri="http://schemas.microsoft.com/office/2006/metadata/properties/metaAttributes"/>
-    <ds:schemaRef ds:uri="http://www.w3.org/2001/XMLSchema"/>
     <ds:schemaRef ds:uri="http://schemas.microsoft.com/office/2006/metadata/properties"/>
-    <ds:schemaRef ds:uri="http://schemas.openxmlformats.org/package/2006/metadata/core-properties"/>
-    <ds:schemaRef ds:uri="http://purl.org/dc/elements/1.1/"/>
-    <ds:schemaRef ds:uri="http://purl.org/dc/terms/"/>
-    <ds:schemaRef ds:uri="http://schemas.microsoft.com/internal/obd"/>
     <ds:schemaRef ds:uri="http://schemas.microsoft.com/office/infopath/2007/PartnerControls"/>
   </ds:schemaRefs>
 </ds:datastoreItem>

</xml_diff>